<commit_message>
Up tugas pertemuan 5 dan Ujian
</commit_message>
<xml_diff>
--- a/Pertemuan 4/Tugas 4.docx
+++ b/Pertemuan 4/Tugas 4.docx
@@ -1856,14 +1856,7 @@
           <w:i/>
           <w:sz w:val="24"/>
         </w:rPr>
-        <w:t>https://github.com/jawsyanito/PengenalanPemrograman_25040/tree/main/Pertemuan%203/Tugas_P</w:t>
-      </w:r>
-      <w:r>
-        <w:rPr>
-          <w:i/>
-          <w:sz w:val="24"/>
-        </w:rPr>
-        <w:t>4</w:t>
+        <w:t>https://github.com/jawsyanito/PengenalanPemrograman_25040/tree/main/Pertemuan%204/Tugas_P4</w:t>
       </w:r>
     </w:p>
     <w:sectPr>
@@ -1978,7 +1971,7 @@
         </mc:Choice>
         <mc:Fallback>
           <w:pict>
-            <v:shape w14:anchorId="2B041BAE" id="Graphic 2" o:spid="_x0000_s1026" style="position:absolute;margin-left:113pt;margin-top:779.5pt;width:397pt;height:.1pt;z-index:-251659264;visibility:visible;mso-wrap-style:square;mso-wrap-distance-left:0;mso-wrap-distance-top:0;mso-wrap-distance-right:0;mso-wrap-distance-bottom:0;mso-position-horizontal:absolute;mso-position-horizontal-relative:page;mso-position-vertical:absolute;mso-position-vertical-relative:page;v-text-anchor:top" coordsize="5041900,1270" o:gfxdata="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" path="m,l5041899,e" filled="f" strokecolor="#d9d9d9" strokeweight="1pt">
+            <v:shape w14:anchorId="7A267DCE" id="Graphic 2" o:spid="_x0000_s1026" style="position:absolute;margin-left:113pt;margin-top:779.5pt;width:397pt;height:.1pt;z-index:-251659264;visibility:visible;mso-wrap-style:square;mso-wrap-distance-left:0;mso-wrap-distance-top:0;mso-wrap-distance-right:0;mso-wrap-distance-bottom:0;mso-position-horizontal:absolute;mso-position-horizontal-relative:page;mso-position-vertical:absolute;mso-position-vertical-relative:page;v-text-anchor:top" coordsize="5041900,1270" o:gfxdata="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" path="m,l5041899,e" filled="f" strokecolor="#d9d9d9" strokeweight="1pt">
               <v:path arrowok="t"/>
               <w10:wrap anchorx="page" anchory="page"/>
             </v:shape>

</xml_diff>